<commit_message>
udated process indicators for gear diversity
</commit_message>
<xml_diff>
--- a/Tables/Table15SI.docx
+++ b/Tables/Table15SI.docx
@@ -27,6 +27,8 @@
       </w:tblPr>
       <w:tblGrid>
         <w:gridCol w:w="1444"/>
+        <w:gridCol w:w="1600"/>
+        <w:gridCol w:w="1712"/>
         <w:gridCol w:w="1878"/>
         <w:gridCol w:w="1800"/>
         <w:gridCol w:w="1912"/>
@@ -100,6 +102,70 @@
                 <w:szCs w:val="20"/>
                 <w:color w:val="111111"/>
               </w:rPr>
+              <w:t xml:space="preserve">GEAR.DIV.cod</w:t>
+            </w:r>
+          </w:p>
+        </w:tc>
+        <w:tc>
+          <w:tcPr>
+            <w:tcBorders>
+              <w:bottom w:val="single" w:sz="8" w:space="0" w:color="000000"/>
+            </w:tcBorders>
+            <w:shd w:val="clear" w:color="auto" w:fill="FFFFFF"/>
+            <w:tcMar>
+              <w:top w:w="0" w:type="dxa"/>
+              <w:bottom w:w="0" w:type="dxa"/>
+              <w:left w:w="0" w:type="dxa"/>
+              <w:right w:w="0" w:type="dxa"/>
+            </w:tcMar>
+            <w:vAlign w:val="center"/>
+          </w:tcPr>
+          <w:p>
+            <w:pPr>
+              <w:jc w:val="center"/>
+              <w:spacing w:after="40" w:before="40" w:line="240"/>
+              <w:ind w:firstLine="0" w:left="100" w:right="100"/>
+            </w:pPr>
+            <w:r xmlns:w="http://schemas.openxmlformats.org/wordprocessingml/2006/main" xmlns:wp="http://schemas.openxmlformats.org/drawingml/2006/wordprocessingDrawing" xmlns:r="http://schemas.openxmlformats.org/officeDocument/2006/relationships" xmlns:w14="http://schemas.microsoft.com/office/word/2010/wordml">
+              <w:rPr>
+                <w:rFonts w:ascii="Arial" w:hAnsi="Arial" w:eastAsia="Arial" w:cs="Arial"/>
+                <w:i/>
+                <w:sz w:val="20"/>
+                <w:szCs w:val="20"/>
+                <w:color w:val="111111"/>
+              </w:rPr>
+              <w:t xml:space="preserve">GEAR.DIV.hake</w:t>
+            </w:r>
+          </w:p>
+        </w:tc>
+        <w:tc>
+          <w:tcPr>
+            <w:tcBorders>
+              <w:bottom w:val="single" w:sz="8" w:space="0" w:color="000000"/>
+            </w:tcBorders>
+            <w:shd w:val="clear" w:color="auto" w:fill="FFFFFF"/>
+            <w:tcMar>
+              <w:top w:w="0" w:type="dxa"/>
+              <w:bottom w:w="0" w:type="dxa"/>
+              <w:left w:w="0" w:type="dxa"/>
+              <w:right w:w="0" w:type="dxa"/>
+            </w:tcMar>
+            <w:vAlign w:val="center"/>
+          </w:tcPr>
+          <w:p>
+            <w:pPr>
+              <w:jc w:val="center"/>
+              <w:spacing w:after="40" w:before="40" w:line="240"/>
+              <w:ind w:firstLine="0" w:left="100" w:right="100"/>
+            </w:pPr>
+            <w:r xmlns:w="http://schemas.openxmlformats.org/wordprocessingml/2006/main" xmlns:wp="http://schemas.openxmlformats.org/drawingml/2006/wordprocessingDrawing" xmlns:r="http://schemas.openxmlformats.org/officeDocument/2006/relationships" xmlns:w14="http://schemas.microsoft.com/office/word/2010/wordml">
+              <w:rPr>
+                <w:rFonts w:ascii="Arial" w:hAnsi="Arial" w:eastAsia="Arial" w:cs="Arial"/>
+                <w:i/>
+                <w:sz w:val="20"/>
+                <w:szCs w:val="20"/>
+                <w:color w:val="111111"/>
+              </w:rPr>
               <w:t xml:space="preserve">FLEET.MOBILITY</w:t>
             </w:r>
           </w:p>
@@ -265,6 +331,64 @@
                 <w:szCs w:val="20"/>
                 <w:color w:val="111111"/>
               </w:rPr>
+              <w:t xml:space="preserve">0.238</w:t>
+            </w:r>
+          </w:p>
+        </w:tc>
+        <w:tc>
+          <w:tcPr>
+            <w:tcBorders/>
+            <w:shd w:val="clear" w:color="auto" w:fill="E5E5E5"/>
+            <w:tcMar>
+              <w:top w:w="0" w:type="dxa"/>
+              <w:bottom w:w="0" w:type="dxa"/>
+              <w:left w:w="0" w:type="dxa"/>
+              <w:right w:w="0" w:type="dxa"/>
+            </w:tcMar>
+            <w:vAlign w:val="center"/>
+          </w:tcPr>
+          <w:p>
+            <w:pPr>
+              <w:jc w:val="center"/>
+              <w:spacing w:after="40" w:before="40" w:line="240"/>
+              <w:ind w:firstLine="0" w:left="100" w:right="100"/>
+            </w:pPr>
+            <w:r xmlns:w="http://schemas.openxmlformats.org/wordprocessingml/2006/main" xmlns:wp="http://schemas.openxmlformats.org/drawingml/2006/wordprocessingDrawing" xmlns:r="http://schemas.openxmlformats.org/officeDocument/2006/relationships" xmlns:w14="http://schemas.microsoft.com/office/word/2010/wordml">
+              <w:rPr>
+                <w:rFonts w:ascii="Arial" w:hAnsi="Arial" w:eastAsia="Arial" w:cs="Arial"/>
+                <w:sz w:val="20"/>
+                <w:szCs w:val="20"/>
+                <w:color w:val="111111"/>
+              </w:rPr>
+              <w:t xml:space="preserve">0</w:t>
+            </w:r>
+          </w:p>
+        </w:tc>
+        <w:tc>
+          <w:tcPr>
+            <w:tcBorders/>
+            <w:shd w:val="clear" w:color="auto" w:fill="E5E5E5"/>
+            <w:tcMar>
+              <w:top w:w="0" w:type="dxa"/>
+              <w:bottom w:w="0" w:type="dxa"/>
+              <w:left w:w="0" w:type="dxa"/>
+              <w:right w:w="0" w:type="dxa"/>
+            </w:tcMar>
+            <w:vAlign w:val="center"/>
+          </w:tcPr>
+          <w:p>
+            <w:pPr>
+              <w:jc w:val="center"/>
+              <w:spacing w:after="40" w:before="40" w:line="240"/>
+              <w:ind w:firstLine="0" w:left="100" w:right="100"/>
+            </w:pPr>
+            <w:r xmlns:w="http://schemas.openxmlformats.org/wordprocessingml/2006/main" xmlns:wp="http://schemas.openxmlformats.org/drawingml/2006/wordprocessingDrawing" xmlns:r="http://schemas.openxmlformats.org/officeDocument/2006/relationships" xmlns:w14="http://schemas.microsoft.com/office/word/2010/wordml">
+              <w:rPr>
+                <w:rFonts w:ascii="Arial" w:hAnsi="Arial" w:eastAsia="Arial" w:cs="Arial"/>
+                <w:sz w:val="20"/>
+                <w:szCs w:val="20"/>
+                <w:color w:val="111111"/>
+              </w:rPr>
               <w:t xml:space="preserve">0.216</w:t>
             </w:r>
           </w:p>
@@ -294,7 +418,7 @@
                 <w:szCs w:val="20"/>
                 <w:color w:val="111111"/>
               </w:rPr>
-              <w:t xml:space="preserve">0.997</w:t>
+              <w:t xml:space="preserve">0.973</w:t>
             </w:r>
           </w:p>
         </w:tc>
@@ -323,7 +447,7 @@
                 <w:szCs w:val="20"/>
                 <w:color w:val="111111"/>
               </w:rPr>
-              <w:t xml:space="preserve">0.971</w:t>
+              <w:t xml:space="preserve">0.942</w:t>
             </w:r>
           </w:p>
         </w:tc>
@@ -421,6 +545,64 @@
                 <w:szCs w:val="20"/>
                 <w:color w:val="111111"/>
               </w:rPr>
+              <w:t xml:space="preserve">0.333</w:t>
+            </w:r>
+          </w:p>
+        </w:tc>
+        <w:tc>
+          <w:tcPr>
+            <w:tcBorders/>
+            <w:shd w:val="clear" w:color="auto" w:fill="FFFFFF"/>
+            <w:tcMar>
+              <w:top w:w="0" w:type="dxa"/>
+              <w:bottom w:w="0" w:type="dxa"/>
+              <w:left w:w="0" w:type="dxa"/>
+              <w:right w:w="0" w:type="dxa"/>
+            </w:tcMar>
+            <w:vAlign w:val="center"/>
+          </w:tcPr>
+          <w:p>
+            <w:pPr>
+              <w:jc w:val="center"/>
+              <w:spacing w:after="40" w:before="40" w:line="240"/>
+              <w:ind w:firstLine="0" w:left="100" w:right="100"/>
+            </w:pPr>
+            <w:r xmlns:w="http://schemas.openxmlformats.org/wordprocessingml/2006/main" xmlns:wp="http://schemas.openxmlformats.org/drawingml/2006/wordprocessingDrawing" xmlns:r="http://schemas.openxmlformats.org/officeDocument/2006/relationships" xmlns:w14="http://schemas.microsoft.com/office/word/2010/wordml">
+              <w:rPr>
+                <w:rFonts w:ascii="Arial" w:hAnsi="Arial" w:eastAsia="Arial" w:cs="Arial"/>
+                <w:sz w:val="20"/>
+                <w:szCs w:val="20"/>
+                <w:color w:val="111111"/>
+              </w:rPr>
+              <w:t xml:space="preserve">0.238</w:t>
+            </w:r>
+          </w:p>
+        </w:tc>
+        <w:tc>
+          <w:tcPr>
+            <w:tcBorders/>
+            <w:shd w:val="clear" w:color="auto" w:fill="FFFFFF"/>
+            <w:tcMar>
+              <w:top w:w="0" w:type="dxa"/>
+              <w:bottom w:w="0" w:type="dxa"/>
+              <w:left w:w="0" w:type="dxa"/>
+              <w:right w:w="0" w:type="dxa"/>
+            </w:tcMar>
+            <w:vAlign w:val="center"/>
+          </w:tcPr>
+          <w:p>
+            <w:pPr>
+              <w:jc w:val="center"/>
+              <w:spacing w:after="40" w:before="40" w:line="240"/>
+              <w:ind w:firstLine="0" w:left="100" w:right="100"/>
+            </w:pPr>
+            <w:r xmlns:w="http://schemas.openxmlformats.org/wordprocessingml/2006/main" xmlns:wp="http://schemas.openxmlformats.org/drawingml/2006/wordprocessingDrawing" xmlns:r="http://schemas.openxmlformats.org/officeDocument/2006/relationships" xmlns:w14="http://schemas.microsoft.com/office/word/2010/wordml">
+              <w:rPr>
+                <w:rFonts w:ascii="Arial" w:hAnsi="Arial" w:eastAsia="Arial" w:cs="Arial"/>
+                <w:sz w:val="20"/>
+                <w:szCs w:val="20"/>
+                <w:color w:val="111111"/>
+              </w:rPr>
               <w:t xml:space="preserve">0.793</w:t>
             </w:r>
           </w:p>
@@ -450,36 +632,36 @@
                 <w:szCs w:val="20"/>
                 <w:color w:val="111111"/>
               </w:rPr>
-              <w:t xml:space="preserve">0.884</w:t>
-            </w:r>
-          </w:p>
-        </w:tc>
-        <w:tc>
-          <w:tcPr>
-            <w:tcBorders/>
-            <w:shd w:val="clear" w:color="auto" w:fill="FFFFFF"/>
-            <w:tcMar>
-              <w:top w:w="0" w:type="dxa"/>
-              <w:bottom w:w="0" w:type="dxa"/>
-              <w:left w:w="0" w:type="dxa"/>
-              <w:right w:w="0" w:type="dxa"/>
-            </w:tcMar>
-            <w:vAlign w:val="center"/>
-          </w:tcPr>
-          <w:p>
-            <w:pPr>
-              <w:jc w:val="center"/>
-              <w:spacing w:after="40" w:before="40" w:line="240"/>
-              <w:ind w:firstLine="0" w:left="100" w:right="100"/>
-            </w:pPr>
-            <w:r xmlns:w="http://schemas.openxmlformats.org/wordprocessingml/2006/main" xmlns:wp="http://schemas.openxmlformats.org/drawingml/2006/wordprocessingDrawing" xmlns:r="http://schemas.openxmlformats.org/officeDocument/2006/relationships" xmlns:w14="http://schemas.microsoft.com/office/word/2010/wordml">
-              <w:rPr>
-                <w:rFonts w:ascii="Arial" w:hAnsi="Arial" w:eastAsia="Arial" w:cs="Arial"/>
-                <w:sz w:val="20"/>
-                <w:szCs w:val="20"/>
-                <w:color w:val="111111"/>
-              </w:rPr>
-              <w:t xml:space="preserve">0.95</w:t>
+              <w:t xml:space="preserve">0.714</w:t>
+            </w:r>
+          </w:p>
+        </w:tc>
+        <w:tc>
+          <w:tcPr>
+            <w:tcBorders/>
+            <w:shd w:val="clear" w:color="auto" w:fill="FFFFFF"/>
+            <w:tcMar>
+              <w:top w:w="0" w:type="dxa"/>
+              <w:bottom w:w="0" w:type="dxa"/>
+              <w:left w:w="0" w:type="dxa"/>
+              <w:right w:w="0" w:type="dxa"/>
+            </w:tcMar>
+            <w:vAlign w:val="center"/>
+          </w:tcPr>
+          <w:p>
+            <w:pPr>
+              <w:jc w:val="center"/>
+              <w:spacing w:after="40" w:before="40" w:line="240"/>
+              <w:ind w:firstLine="0" w:left="100" w:right="100"/>
+            </w:pPr>
+            <w:r xmlns:w="http://schemas.openxmlformats.org/wordprocessingml/2006/main" xmlns:wp="http://schemas.openxmlformats.org/drawingml/2006/wordprocessingDrawing" xmlns:r="http://schemas.openxmlformats.org/officeDocument/2006/relationships" xmlns:w14="http://schemas.microsoft.com/office/word/2010/wordml">
+              <w:rPr>
+                <w:rFonts w:ascii="Arial" w:hAnsi="Arial" w:eastAsia="Arial" w:cs="Arial"/>
+                <w:sz w:val="20"/>
+                <w:szCs w:val="20"/>
+                <w:color w:val="111111"/>
+              </w:rPr>
+              <w:t xml:space="preserve">0.8</w:t>
             </w:r>
           </w:p>
         </w:tc>
@@ -577,6 +759,64 @@
                 <w:szCs w:val="20"/>
                 <w:color w:val="111111"/>
               </w:rPr>
+              <w:t xml:space="preserve">0.381</w:t>
+            </w:r>
+          </w:p>
+        </w:tc>
+        <w:tc>
+          <w:tcPr>
+            <w:tcBorders/>
+            <w:shd w:val="clear" w:color="auto" w:fill="E5E5E5"/>
+            <w:tcMar>
+              <w:top w:w="0" w:type="dxa"/>
+              <w:bottom w:w="0" w:type="dxa"/>
+              <w:left w:w="0" w:type="dxa"/>
+              <w:right w:w="0" w:type="dxa"/>
+            </w:tcMar>
+            <w:vAlign w:val="center"/>
+          </w:tcPr>
+          <w:p>
+            <w:pPr>
+              <w:jc w:val="center"/>
+              <w:spacing w:after="40" w:before="40" w:line="240"/>
+              <w:ind w:firstLine="0" w:left="100" w:right="100"/>
+            </w:pPr>
+            <w:r xmlns:w="http://schemas.openxmlformats.org/wordprocessingml/2006/main" xmlns:wp="http://schemas.openxmlformats.org/drawingml/2006/wordprocessingDrawing" xmlns:r="http://schemas.openxmlformats.org/officeDocument/2006/relationships" xmlns:w14="http://schemas.microsoft.com/office/word/2010/wordml">
+              <w:rPr>
+                <w:rFonts w:ascii="Arial" w:hAnsi="Arial" w:eastAsia="Arial" w:cs="Arial"/>
+                <w:sz w:val="20"/>
+                <w:szCs w:val="20"/>
+                <w:color w:val="111111"/>
+              </w:rPr>
+              <w:t xml:space="preserve">0.19</w:t>
+            </w:r>
+          </w:p>
+        </w:tc>
+        <w:tc>
+          <w:tcPr>
+            <w:tcBorders/>
+            <w:shd w:val="clear" w:color="auto" w:fill="E5E5E5"/>
+            <w:tcMar>
+              <w:top w:w="0" w:type="dxa"/>
+              <w:bottom w:w="0" w:type="dxa"/>
+              <w:left w:w="0" w:type="dxa"/>
+              <w:right w:w="0" w:type="dxa"/>
+            </w:tcMar>
+            <w:vAlign w:val="center"/>
+          </w:tcPr>
+          <w:p>
+            <w:pPr>
+              <w:jc w:val="center"/>
+              <w:spacing w:after="40" w:before="40" w:line="240"/>
+              <w:ind w:firstLine="0" w:left="100" w:right="100"/>
+            </w:pPr>
+            <w:r xmlns:w="http://schemas.openxmlformats.org/wordprocessingml/2006/main" xmlns:wp="http://schemas.openxmlformats.org/drawingml/2006/wordprocessingDrawing" xmlns:r="http://schemas.openxmlformats.org/officeDocument/2006/relationships" xmlns:w14="http://schemas.microsoft.com/office/word/2010/wordml">
+              <w:rPr>
+                <w:rFonts w:ascii="Arial" w:hAnsi="Arial" w:eastAsia="Arial" w:cs="Arial"/>
+                <w:sz w:val="20"/>
+                <w:szCs w:val="20"/>
+                <w:color w:val="111111"/>
+              </w:rPr>
               <w:t xml:space="preserve">0.436</w:t>
             </w:r>
           </w:p>
@@ -606,7 +846,7 @@
                 <w:szCs w:val="20"/>
                 <w:color w:val="111111"/>
               </w:rPr>
-              <w:t xml:space="preserve">0.960</w:t>
+              <w:t xml:space="preserve">0.947</w:t>
             </w:r>
           </w:p>
         </w:tc>
@@ -635,7 +875,7 @@
                 <w:szCs w:val="20"/>
                 <w:color w:val="111111"/>
               </w:rPr>
-              <w:t xml:space="preserve">0.995</w:t>
+              <w:t xml:space="preserve">0.979</w:t>
             </w:r>
           </w:p>
         </w:tc>
@@ -733,6 +973,64 @@
                 <w:szCs w:val="20"/>
                 <w:color w:val="111111"/>
               </w:rPr>
+              <w:t xml:space="preserve">0.333</w:t>
+            </w:r>
+          </w:p>
+        </w:tc>
+        <w:tc>
+          <w:tcPr>
+            <w:tcBorders/>
+            <w:shd w:val="clear" w:color="auto" w:fill="FFFFFF"/>
+            <w:tcMar>
+              <w:top w:w="0" w:type="dxa"/>
+              <w:bottom w:w="0" w:type="dxa"/>
+              <w:left w:w="0" w:type="dxa"/>
+              <w:right w:w="0" w:type="dxa"/>
+            </w:tcMar>
+            <w:vAlign w:val="center"/>
+          </w:tcPr>
+          <w:p>
+            <w:pPr>
+              <w:jc w:val="center"/>
+              <w:spacing w:after="40" w:before="40" w:line="240"/>
+              <w:ind w:firstLine="0" w:left="100" w:right="100"/>
+            </w:pPr>
+            <w:r xmlns:w="http://schemas.openxmlformats.org/wordprocessingml/2006/main" xmlns:wp="http://schemas.openxmlformats.org/drawingml/2006/wordprocessingDrawing" xmlns:r="http://schemas.openxmlformats.org/officeDocument/2006/relationships" xmlns:w14="http://schemas.microsoft.com/office/word/2010/wordml">
+              <w:rPr>
+                <w:rFonts w:ascii="Arial" w:hAnsi="Arial" w:eastAsia="Arial" w:cs="Arial"/>
+                <w:sz w:val="20"/>
+                <w:szCs w:val="20"/>
+                <w:color w:val="111111"/>
+              </w:rPr>
+              <w:t xml:space="preserve">-</w:t>
+            </w:r>
+          </w:p>
+        </w:tc>
+        <w:tc>
+          <w:tcPr>
+            <w:tcBorders/>
+            <w:shd w:val="clear" w:color="auto" w:fill="FFFFFF"/>
+            <w:tcMar>
+              <w:top w:w="0" w:type="dxa"/>
+              <w:bottom w:w="0" w:type="dxa"/>
+              <w:left w:w="0" w:type="dxa"/>
+              <w:right w:w="0" w:type="dxa"/>
+            </w:tcMar>
+            <w:vAlign w:val="center"/>
+          </w:tcPr>
+          <w:p>
+            <w:pPr>
+              <w:jc w:val="center"/>
+              <w:spacing w:after="40" w:before="40" w:line="240"/>
+              <w:ind w:firstLine="0" w:left="100" w:right="100"/>
+            </w:pPr>
+            <w:r xmlns:w="http://schemas.openxmlformats.org/wordprocessingml/2006/main" xmlns:wp="http://schemas.openxmlformats.org/drawingml/2006/wordprocessingDrawing" xmlns:r="http://schemas.openxmlformats.org/officeDocument/2006/relationships" xmlns:w14="http://schemas.microsoft.com/office/word/2010/wordml">
+              <w:rPr>
+                <w:rFonts w:ascii="Arial" w:hAnsi="Arial" w:eastAsia="Arial" w:cs="Arial"/>
+                <w:sz w:val="20"/>
+                <w:szCs w:val="20"/>
+                <w:color w:val="111111"/>
+              </w:rPr>
               <w:t xml:space="preserve">0.311</w:t>
             </w:r>
           </w:p>
@@ -762,7 +1060,7 @@
                 <w:szCs w:val="20"/>
                 <w:color w:val="111111"/>
               </w:rPr>
-              <w:t xml:space="preserve">0.933</w:t>
+              <w:t xml:space="preserve">0.735</w:t>
             </w:r>
           </w:p>
         </w:tc>
@@ -889,6 +1187,35 @@
                 <w:szCs w:val="20"/>
                 <w:color w:val="111111"/>
               </w:rPr>
+              <w:t xml:space="preserve">0.810</w:t>
+            </w:r>
+          </w:p>
+        </w:tc>
+        <w:tc>
+          <w:tcPr>
+            <w:tcBorders/>
+            <w:shd w:val="clear" w:color="auto" w:fill="E5E5E5"/>
+            <w:tcMar>
+              <w:top w:w="0" w:type="dxa"/>
+              <w:bottom w:w="0" w:type="dxa"/>
+              <w:left w:w="0" w:type="dxa"/>
+              <w:right w:w="0" w:type="dxa"/>
+            </w:tcMar>
+            <w:vAlign w:val="center"/>
+          </w:tcPr>
+          <w:p>
+            <w:pPr>
+              <w:jc w:val="center"/>
+              <w:spacing w:after="40" w:before="40" w:line="240"/>
+              <w:ind w:firstLine="0" w:left="100" w:right="100"/>
+            </w:pPr>
+            <w:r xmlns:w="http://schemas.openxmlformats.org/wordprocessingml/2006/main" xmlns:wp="http://schemas.openxmlformats.org/drawingml/2006/wordprocessingDrawing" xmlns:r="http://schemas.openxmlformats.org/officeDocument/2006/relationships" xmlns:w14="http://schemas.microsoft.com/office/word/2010/wordml">
+              <w:rPr>
+                <w:rFonts w:ascii="Arial" w:hAnsi="Arial" w:eastAsia="Arial" w:cs="Arial"/>
+                <w:sz w:val="20"/>
+                <w:szCs w:val="20"/>
+                <w:color w:val="111111"/>
+              </w:rPr>
               <w:t xml:space="preserve">-</w:t>
             </w:r>
           </w:p>
@@ -918,7 +1245,36 @@
                 <w:szCs w:val="20"/>
                 <w:color w:val="111111"/>
               </w:rPr>
-              <w:t xml:space="preserve">0.948</w:t>
+              <w:t xml:space="preserve">-</w:t>
+            </w:r>
+          </w:p>
+        </w:tc>
+        <w:tc>
+          <w:tcPr>
+            <w:tcBorders/>
+            <w:shd w:val="clear" w:color="auto" w:fill="E5E5E5"/>
+            <w:tcMar>
+              <w:top w:w="0" w:type="dxa"/>
+              <w:bottom w:w="0" w:type="dxa"/>
+              <w:left w:w="0" w:type="dxa"/>
+              <w:right w:w="0" w:type="dxa"/>
+            </w:tcMar>
+            <w:vAlign w:val="center"/>
+          </w:tcPr>
+          <w:p>
+            <w:pPr>
+              <w:jc w:val="center"/>
+              <w:spacing w:after="40" w:before="40" w:line="240"/>
+              <w:ind w:firstLine="0" w:left="100" w:right="100"/>
+            </w:pPr>
+            <w:r xmlns:w="http://schemas.openxmlformats.org/wordprocessingml/2006/main" xmlns:wp="http://schemas.openxmlformats.org/drawingml/2006/wordprocessingDrawing" xmlns:r="http://schemas.openxmlformats.org/officeDocument/2006/relationships" xmlns:w14="http://schemas.microsoft.com/office/word/2010/wordml">
+              <w:rPr>
+                <w:rFonts w:ascii="Arial" w:hAnsi="Arial" w:eastAsia="Arial" w:cs="Arial"/>
+                <w:sz w:val="20"/>
+                <w:szCs w:val="20"/>
+                <w:color w:val="111111"/>
+              </w:rPr>
+              <w:t xml:space="preserve">0.793</w:t>
             </w:r>
           </w:p>
         </w:tc>
@@ -1045,6 +1401,64 @@
                 <w:szCs w:val="20"/>
                 <w:color w:val="111111"/>
               </w:rPr>
+              <w:t xml:space="preserve">0.048</w:t>
+            </w:r>
+          </w:p>
+        </w:tc>
+        <w:tc>
+          <w:tcPr>
+            <w:tcBorders/>
+            <w:shd w:val="clear" w:color="auto" w:fill="FFFFFF"/>
+            <w:tcMar>
+              <w:top w:w="0" w:type="dxa"/>
+              <w:bottom w:w="0" w:type="dxa"/>
+              <w:left w:w="0" w:type="dxa"/>
+              <w:right w:w="0" w:type="dxa"/>
+            </w:tcMar>
+            <w:vAlign w:val="center"/>
+          </w:tcPr>
+          <w:p>
+            <w:pPr>
+              <w:jc w:val="center"/>
+              <w:spacing w:after="40" w:before="40" w:line="240"/>
+              <w:ind w:firstLine="0" w:left="100" w:right="100"/>
+            </w:pPr>
+            <w:r xmlns:w="http://schemas.openxmlformats.org/wordprocessingml/2006/main" xmlns:wp="http://schemas.openxmlformats.org/drawingml/2006/wordprocessingDrawing" xmlns:r="http://schemas.openxmlformats.org/officeDocument/2006/relationships" xmlns:w14="http://schemas.microsoft.com/office/word/2010/wordml">
+              <w:rPr>
+                <w:rFonts w:ascii="Arial" w:hAnsi="Arial" w:eastAsia="Arial" w:cs="Arial"/>
+                <w:sz w:val="20"/>
+                <w:szCs w:val="20"/>
+                <w:color w:val="111111"/>
+              </w:rPr>
+              <w:t xml:space="preserve">0.667</w:t>
+            </w:r>
+          </w:p>
+        </w:tc>
+        <w:tc>
+          <w:tcPr>
+            <w:tcBorders/>
+            <w:shd w:val="clear" w:color="auto" w:fill="FFFFFF"/>
+            <w:tcMar>
+              <w:top w:w="0" w:type="dxa"/>
+              <w:bottom w:w="0" w:type="dxa"/>
+              <w:left w:w="0" w:type="dxa"/>
+              <w:right w:w="0" w:type="dxa"/>
+            </w:tcMar>
+            <w:vAlign w:val="center"/>
+          </w:tcPr>
+          <w:p>
+            <w:pPr>
+              <w:jc w:val="center"/>
+              <w:spacing w:after="40" w:before="40" w:line="240"/>
+              <w:ind w:firstLine="0" w:left="100" w:right="100"/>
+            </w:pPr>
+            <w:r xmlns:w="http://schemas.openxmlformats.org/wordprocessingml/2006/main" xmlns:wp="http://schemas.openxmlformats.org/drawingml/2006/wordprocessingDrawing" xmlns:r="http://schemas.openxmlformats.org/officeDocument/2006/relationships" xmlns:w14="http://schemas.microsoft.com/office/word/2010/wordml">
+              <w:rPr>
+                <w:rFonts w:ascii="Arial" w:hAnsi="Arial" w:eastAsia="Arial" w:cs="Arial"/>
+                <w:sz w:val="20"/>
+                <w:szCs w:val="20"/>
+                <w:color w:val="111111"/>
+              </w:rPr>
               <w:t xml:space="preserve">0.271</w:t>
             </w:r>
           </w:p>
@@ -1074,36 +1488,36 @@
                 <w:szCs w:val="20"/>
                 <w:color w:val="111111"/>
               </w:rPr>
-              <w:t xml:space="preserve">0.957</w:t>
-            </w:r>
-          </w:p>
-        </w:tc>
-        <w:tc>
-          <w:tcPr>
-            <w:tcBorders/>
-            <w:shd w:val="clear" w:color="auto" w:fill="FFFFFF"/>
-            <w:tcMar>
-              <w:top w:w="0" w:type="dxa"/>
-              <w:bottom w:w="0" w:type="dxa"/>
-              <w:left w:w="0" w:type="dxa"/>
-              <w:right w:w="0" w:type="dxa"/>
-            </w:tcMar>
-            <w:vAlign w:val="center"/>
-          </w:tcPr>
-          <w:p>
-            <w:pPr>
-              <w:jc w:val="center"/>
-              <w:spacing w:after="40" w:before="40" w:line="240"/>
-              <w:ind w:firstLine="0" w:left="100" w:right="100"/>
-            </w:pPr>
-            <w:r xmlns:w="http://schemas.openxmlformats.org/wordprocessingml/2006/main" xmlns:wp="http://schemas.openxmlformats.org/drawingml/2006/wordprocessingDrawing" xmlns:r="http://schemas.openxmlformats.org/officeDocument/2006/relationships" xmlns:w14="http://schemas.microsoft.com/office/word/2010/wordml">
-              <w:rPr>
-                <w:rFonts w:ascii="Arial" w:hAnsi="Arial" w:eastAsia="Arial" w:cs="Arial"/>
-                <w:sz w:val="20"/>
-                <w:szCs w:val="20"/>
-                <w:color w:val="111111"/>
-              </w:rPr>
-              <w:t xml:space="preserve">0.867</w:t>
+              <w:t xml:space="preserve">0.770</w:t>
+            </w:r>
+          </w:p>
+        </w:tc>
+        <w:tc>
+          <w:tcPr>
+            <w:tcBorders/>
+            <w:shd w:val="clear" w:color="auto" w:fill="FFFFFF"/>
+            <w:tcMar>
+              <w:top w:w="0" w:type="dxa"/>
+              <w:bottom w:w="0" w:type="dxa"/>
+              <w:left w:w="0" w:type="dxa"/>
+              <w:right w:w="0" w:type="dxa"/>
+            </w:tcMar>
+            <w:vAlign w:val="center"/>
+          </w:tcPr>
+          <w:p>
+            <w:pPr>
+              <w:jc w:val="center"/>
+              <w:spacing w:after="40" w:before="40" w:line="240"/>
+              <w:ind w:firstLine="0" w:left="100" w:right="100"/>
+            </w:pPr>
+            <w:r xmlns:w="http://schemas.openxmlformats.org/wordprocessingml/2006/main" xmlns:wp="http://schemas.openxmlformats.org/drawingml/2006/wordprocessingDrawing" xmlns:r="http://schemas.openxmlformats.org/officeDocument/2006/relationships" xmlns:w14="http://schemas.microsoft.com/office/word/2010/wordml">
+              <w:rPr>
+                <w:rFonts w:ascii="Arial" w:hAnsi="Arial" w:eastAsia="Arial" w:cs="Arial"/>
+                <w:sz w:val="20"/>
+                <w:szCs w:val="20"/>
+                <w:color w:val="111111"/>
+              </w:rPr>
+              <w:t xml:space="preserve">0.806</w:t>
             </w:r>
           </w:p>
         </w:tc>
@@ -1201,6 +1615,64 @@
                 <w:szCs w:val="20"/>
                 <w:color w:val="111111"/>
               </w:rPr>
+              <w:t xml:space="preserve">0.476</w:t>
+            </w:r>
+          </w:p>
+        </w:tc>
+        <w:tc>
+          <w:tcPr>
+            <w:tcBorders/>
+            <w:shd w:val="clear" w:color="auto" w:fill="E5E5E5"/>
+            <w:tcMar>
+              <w:top w:w="0" w:type="dxa"/>
+              <w:bottom w:w="0" w:type="dxa"/>
+              <w:left w:w="0" w:type="dxa"/>
+              <w:right w:w="0" w:type="dxa"/>
+            </w:tcMar>
+            <w:vAlign w:val="center"/>
+          </w:tcPr>
+          <w:p>
+            <w:pPr>
+              <w:jc w:val="center"/>
+              <w:spacing w:after="40" w:before="40" w:line="240"/>
+              <w:ind w:firstLine="0" w:left="100" w:right="100"/>
+            </w:pPr>
+            <w:r xmlns:w="http://schemas.openxmlformats.org/wordprocessingml/2006/main" xmlns:wp="http://schemas.openxmlformats.org/drawingml/2006/wordprocessingDrawing" xmlns:r="http://schemas.openxmlformats.org/officeDocument/2006/relationships" xmlns:w14="http://schemas.microsoft.com/office/word/2010/wordml">
+              <w:rPr>
+                <w:rFonts w:ascii="Arial" w:hAnsi="Arial" w:eastAsia="Arial" w:cs="Arial"/>
+                <w:sz w:val="20"/>
+                <w:szCs w:val="20"/>
+                <w:color w:val="111111"/>
+              </w:rPr>
+              <w:t xml:space="preserve">0.571</w:t>
+            </w:r>
+          </w:p>
+        </w:tc>
+        <w:tc>
+          <w:tcPr>
+            <w:tcBorders/>
+            <w:shd w:val="clear" w:color="auto" w:fill="E5E5E5"/>
+            <w:tcMar>
+              <w:top w:w="0" w:type="dxa"/>
+              <w:bottom w:w="0" w:type="dxa"/>
+              <w:left w:w="0" w:type="dxa"/>
+              <w:right w:w="0" w:type="dxa"/>
+            </w:tcMar>
+            <w:vAlign w:val="center"/>
+          </w:tcPr>
+          <w:p>
+            <w:pPr>
+              <w:jc w:val="center"/>
+              <w:spacing w:after="40" w:before="40" w:line="240"/>
+              <w:ind w:firstLine="0" w:left="100" w:right="100"/>
+            </w:pPr>
+            <w:r xmlns:w="http://schemas.openxmlformats.org/wordprocessingml/2006/main" xmlns:wp="http://schemas.openxmlformats.org/drawingml/2006/wordprocessingDrawing" xmlns:r="http://schemas.openxmlformats.org/officeDocument/2006/relationships" xmlns:w14="http://schemas.microsoft.com/office/word/2010/wordml">
+              <w:rPr>
+                <w:rFonts w:ascii="Arial" w:hAnsi="Arial" w:eastAsia="Arial" w:cs="Arial"/>
+                <w:sz w:val="20"/>
+                <w:szCs w:val="20"/>
+                <w:color w:val="111111"/>
+              </w:rPr>
               <w:t xml:space="preserve">1</w:t>
             </w:r>
           </w:p>
@@ -1230,7 +1702,7 @@
                 <w:szCs w:val="20"/>
                 <w:color w:val="111111"/>
               </w:rPr>
-              <w:t xml:space="preserve">0.942</w:t>
+              <w:t xml:space="preserve">0.885</w:t>
             </w:r>
           </w:p>
         </w:tc>
@@ -1259,7 +1731,7 @@
                 <w:szCs w:val="20"/>
                 <w:color w:val="111111"/>
               </w:rPr>
-              <w:t xml:space="preserve">0.906</w:t>
+              <w:t xml:space="preserve">0.903</w:t>
             </w:r>
           </w:p>
         </w:tc>
@@ -1357,6 +1829,64 @@
                 <w:szCs w:val="20"/>
                 <w:color w:val="111111"/>
               </w:rPr>
+              <w:t xml:space="preserve">0.429</w:t>
+            </w:r>
+          </w:p>
+        </w:tc>
+        <w:tc>
+          <w:tcPr>
+            <w:tcBorders/>
+            <w:shd w:val="clear" w:color="auto" w:fill="FFFFFF"/>
+            <w:tcMar>
+              <w:top w:w="0" w:type="dxa"/>
+              <w:bottom w:w="0" w:type="dxa"/>
+              <w:left w:w="0" w:type="dxa"/>
+              <w:right w:w="0" w:type="dxa"/>
+            </w:tcMar>
+            <w:vAlign w:val="center"/>
+          </w:tcPr>
+          <w:p>
+            <w:pPr>
+              <w:jc w:val="center"/>
+              <w:spacing w:after="40" w:before="40" w:line="240"/>
+              <w:ind w:firstLine="0" w:left="100" w:right="100"/>
+            </w:pPr>
+            <w:r xmlns:w="http://schemas.openxmlformats.org/wordprocessingml/2006/main" xmlns:wp="http://schemas.openxmlformats.org/drawingml/2006/wordprocessingDrawing" xmlns:r="http://schemas.openxmlformats.org/officeDocument/2006/relationships" xmlns:w14="http://schemas.microsoft.com/office/word/2010/wordml">
+              <w:rPr>
+                <w:rFonts w:ascii="Arial" w:hAnsi="Arial" w:eastAsia="Arial" w:cs="Arial"/>
+                <w:sz w:val="20"/>
+                <w:szCs w:val="20"/>
+                <w:color w:val="111111"/>
+              </w:rPr>
+              <w:t xml:space="preserve">-</w:t>
+            </w:r>
+          </w:p>
+        </w:tc>
+        <w:tc>
+          <w:tcPr>
+            <w:tcBorders/>
+            <w:shd w:val="clear" w:color="auto" w:fill="FFFFFF"/>
+            <w:tcMar>
+              <w:top w:w="0" w:type="dxa"/>
+              <w:bottom w:w="0" w:type="dxa"/>
+              <w:left w:w="0" w:type="dxa"/>
+              <w:right w:w="0" w:type="dxa"/>
+            </w:tcMar>
+            <w:vAlign w:val="center"/>
+          </w:tcPr>
+          <w:p>
+            <w:pPr>
+              <w:jc w:val="center"/>
+              <w:spacing w:after="40" w:before="40" w:line="240"/>
+              <w:ind w:firstLine="0" w:left="100" w:right="100"/>
+            </w:pPr>
+            <w:r xmlns:w="http://schemas.openxmlformats.org/wordprocessingml/2006/main" xmlns:wp="http://schemas.openxmlformats.org/drawingml/2006/wordprocessingDrawing" xmlns:r="http://schemas.openxmlformats.org/officeDocument/2006/relationships" xmlns:w14="http://schemas.microsoft.com/office/word/2010/wordml">
+              <w:rPr>
+                <w:rFonts w:ascii="Arial" w:hAnsi="Arial" w:eastAsia="Arial" w:cs="Arial"/>
+                <w:sz w:val="20"/>
+                <w:szCs w:val="20"/>
+                <w:color w:val="111111"/>
+              </w:rPr>
               <w:t xml:space="preserve">0.357</w:t>
             </w:r>
           </w:p>
@@ -1386,7 +1916,7 @@
                 <w:szCs w:val="20"/>
                 <w:color w:val="111111"/>
               </w:rPr>
-              <w:t xml:space="preserve">0.980</w:t>
+              <w:t xml:space="preserve">0.679</w:t>
             </w:r>
           </w:p>
         </w:tc>
@@ -1513,6 +2043,64 @@
                 <w:szCs w:val="20"/>
                 <w:color w:val="111111"/>
               </w:rPr>
+              <w:t xml:space="preserve">0.429</w:t>
+            </w:r>
+          </w:p>
+        </w:tc>
+        <w:tc>
+          <w:tcPr>
+            <w:tcBorders/>
+            <w:shd w:val="clear" w:color="auto" w:fill="E5E5E5"/>
+            <w:tcMar>
+              <w:top w:w="0" w:type="dxa"/>
+              <w:bottom w:w="0" w:type="dxa"/>
+              <w:left w:w="0" w:type="dxa"/>
+              <w:right w:w="0" w:type="dxa"/>
+            </w:tcMar>
+            <w:vAlign w:val="center"/>
+          </w:tcPr>
+          <w:p>
+            <w:pPr>
+              <w:jc w:val="center"/>
+              <w:spacing w:after="40" w:before="40" w:line="240"/>
+              <w:ind w:firstLine="0" w:left="100" w:right="100"/>
+            </w:pPr>
+            <w:r xmlns:w="http://schemas.openxmlformats.org/wordprocessingml/2006/main" xmlns:wp="http://schemas.openxmlformats.org/drawingml/2006/wordprocessingDrawing" xmlns:r="http://schemas.openxmlformats.org/officeDocument/2006/relationships" xmlns:w14="http://schemas.microsoft.com/office/word/2010/wordml">
+              <w:rPr>
+                <w:rFonts w:ascii="Arial" w:hAnsi="Arial" w:eastAsia="Arial" w:cs="Arial"/>
+                <w:sz w:val="20"/>
+                <w:szCs w:val="20"/>
+                <w:color w:val="111111"/>
+              </w:rPr>
+              <w:t xml:space="preserve">-</w:t>
+            </w:r>
+          </w:p>
+        </w:tc>
+        <w:tc>
+          <w:tcPr>
+            <w:tcBorders/>
+            <w:shd w:val="clear" w:color="auto" w:fill="E5E5E5"/>
+            <w:tcMar>
+              <w:top w:w="0" w:type="dxa"/>
+              <w:bottom w:w="0" w:type="dxa"/>
+              <w:left w:w="0" w:type="dxa"/>
+              <w:right w:w="0" w:type="dxa"/>
+            </w:tcMar>
+            <w:vAlign w:val="center"/>
+          </w:tcPr>
+          <w:p>
+            <w:pPr>
+              <w:jc w:val="center"/>
+              <w:spacing w:after="40" w:before="40" w:line="240"/>
+              <w:ind w:firstLine="0" w:left="100" w:right="100"/>
+            </w:pPr>
+            <w:r xmlns:w="http://schemas.openxmlformats.org/wordprocessingml/2006/main" xmlns:wp="http://schemas.openxmlformats.org/drawingml/2006/wordprocessingDrawing" xmlns:r="http://schemas.openxmlformats.org/officeDocument/2006/relationships" xmlns:w14="http://schemas.microsoft.com/office/word/2010/wordml">
+              <w:rPr>
+                <w:rFonts w:ascii="Arial" w:hAnsi="Arial" w:eastAsia="Arial" w:cs="Arial"/>
+                <w:sz w:val="20"/>
+                <w:szCs w:val="20"/>
+                <w:color w:val="111111"/>
+              </w:rPr>
               <w:t xml:space="preserve">0.155</w:t>
             </w:r>
           </w:p>
@@ -1542,7 +2130,7 @@
                 <w:szCs w:val="20"/>
                 <w:color w:val="111111"/>
               </w:rPr>
-              <w:t xml:space="preserve">0.962</w:t>
+              <w:t xml:space="preserve">0.693</w:t>
             </w:r>
           </w:p>
         </w:tc>
@@ -1669,6 +2257,64 @@
                 <w:szCs w:val="20"/>
                 <w:color w:val="111111"/>
               </w:rPr>
+              <w:t xml:space="preserve">0.048</w:t>
+            </w:r>
+          </w:p>
+        </w:tc>
+        <w:tc>
+          <w:tcPr>
+            <w:tcBorders/>
+            <w:shd w:val="clear" w:color="auto" w:fill="FFFFFF"/>
+            <w:tcMar>
+              <w:top w:w="0" w:type="dxa"/>
+              <w:bottom w:w="0" w:type="dxa"/>
+              <w:left w:w="0" w:type="dxa"/>
+              <w:right w:w="0" w:type="dxa"/>
+            </w:tcMar>
+            <w:vAlign w:val="center"/>
+          </w:tcPr>
+          <w:p>
+            <w:pPr>
+              <w:jc w:val="center"/>
+              <w:spacing w:after="40" w:before="40" w:line="240"/>
+              <w:ind w:firstLine="0" w:left="100" w:right="100"/>
+            </w:pPr>
+            <w:r xmlns:w="http://schemas.openxmlformats.org/wordprocessingml/2006/main" xmlns:wp="http://schemas.openxmlformats.org/drawingml/2006/wordprocessingDrawing" xmlns:r="http://schemas.openxmlformats.org/officeDocument/2006/relationships" xmlns:w14="http://schemas.microsoft.com/office/word/2010/wordml">
+              <w:rPr>
+                <w:rFonts w:ascii="Arial" w:hAnsi="Arial" w:eastAsia="Arial" w:cs="Arial"/>
+                <w:sz w:val="20"/>
+                <w:szCs w:val="20"/>
+                <w:color w:val="111111"/>
+              </w:rPr>
+              <w:t xml:space="preserve">-</w:t>
+            </w:r>
+          </w:p>
+        </w:tc>
+        <w:tc>
+          <w:tcPr>
+            <w:tcBorders/>
+            <w:shd w:val="clear" w:color="auto" w:fill="FFFFFF"/>
+            <w:tcMar>
+              <w:top w:w="0" w:type="dxa"/>
+              <w:bottom w:w="0" w:type="dxa"/>
+              <w:left w:w="0" w:type="dxa"/>
+              <w:right w:w="0" w:type="dxa"/>
+            </w:tcMar>
+            <w:vAlign w:val="center"/>
+          </w:tcPr>
+          <w:p>
+            <w:pPr>
+              <w:jc w:val="center"/>
+              <w:spacing w:after="40" w:before="40" w:line="240"/>
+              <w:ind w:firstLine="0" w:left="100" w:right="100"/>
+            </w:pPr>
+            <w:r xmlns:w="http://schemas.openxmlformats.org/wordprocessingml/2006/main" xmlns:wp="http://schemas.openxmlformats.org/drawingml/2006/wordprocessingDrawing" xmlns:r="http://schemas.openxmlformats.org/officeDocument/2006/relationships" xmlns:w14="http://schemas.microsoft.com/office/word/2010/wordml">
+              <w:rPr>
+                <w:rFonts w:ascii="Arial" w:hAnsi="Arial" w:eastAsia="Arial" w:cs="Arial"/>
+                <w:sz w:val="20"/>
+                <w:szCs w:val="20"/>
+                <w:color w:val="111111"/>
+              </w:rPr>
               <w:t xml:space="preserve">0.129</w:t>
             </w:r>
           </w:p>
@@ -1698,7 +2344,7 @@
                 <w:szCs w:val="20"/>
                 <w:color w:val="111111"/>
               </w:rPr>
-              <w:t xml:space="preserve">0.925</w:t>
+              <w:t xml:space="preserve">0.642</w:t>
             </w:r>
           </w:p>
         </w:tc>
@@ -1825,6 +2471,64 @@
                 <w:szCs w:val="20"/>
                 <w:color w:val="111111"/>
               </w:rPr>
+              <w:t xml:space="preserve">0.429</w:t>
+            </w:r>
+          </w:p>
+        </w:tc>
+        <w:tc>
+          <w:tcPr>
+            <w:tcBorders/>
+            <w:shd w:val="clear" w:color="auto" w:fill="E5E5E5"/>
+            <w:tcMar>
+              <w:top w:w="0" w:type="dxa"/>
+              <w:bottom w:w="0" w:type="dxa"/>
+              <w:left w:w="0" w:type="dxa"/>
+              <w:right w:w="0" w:type="dxa"/>
+            </w:tcMar>
+            <w:vAlign w:val="center"/>
+          </w:tcPr>
+          <w:p>
+            <w:pPr>
+              <w:jc w:val="center"/>
+              <w:spacing w:after="40" w:before="40" w:line="240"/>
+              <w:ind w:firstLine="0" w:left="100" w:right="100"/>
+            </w:pPr>
+            <w:r xmlns:w="http://schemas.openxmlformats.org/wordprocessingml/2006/main" xmlns:wp="http://schemas.openxmlformats.org/drawingml/2006/wordprocessingDrawing" xmlns:r="http://schemas.openxmlformats.org/officeDocument/2006/relationships" xmlns:w14="http://schemas.microsoft.com/office/word/2010/wordml">
+              <w:rPr>
+                <w:rFonts w:ascii="Arial" w:hAnsi="Arial" w:eastAsia="Arial" w:cs="Arial"/>
+                <w:sz w:val="20"/>
+                <w:szCs w:val="20"/>
+                <w:color w:val="111111"/>
+              </w:rPr>
+              <w:t xml:space="preserve">-</w:t>
+            </w:r>
+          </w:p>
+        </w:tc>
+        <w:tc>
+          <w:tcPr>
+            <w:tcBorders/>
+            <w:shd w:val="clear" w:color="auto" w:fill="E5E5E5"/>
+            <w:tcMar>
+              <w:top w:w="0" w:type="dxa"/>
+              <w:bottom w:w="0" w:type="dxa"/>
+              <w:left w:w="0" w:type="dxa"/>
+              <w:right w:w="0" w:type="dxa"/>
+            </w:tcMar>
+            <w:vAlign w:val="center"/>
+          </w:tcPr>
+          <w:p>
+            <w:pPr>
+              <w:jc w:val="center"/>
+              <w:spacing w:after="40" w:before="40" w:line="240"/>
+              <w:ind w:firstLine="0" w:left="100" w:right="100"/>
+            </w:pPr>
+            <w:r xmlns:w="http://schemas.openxmlformats.org/wordprocessingml/2006/main" xmlns:wp="http://schemas.openxmlformats.org/drawingml/2006/wordprocessingDrawing" xmlns:r="http://schemas.openxmlformats.org/officeDocument/2006/relationships" xmlns:w14="http://schemas.microsoft.com/office/word/2010/wordml">
+              <w:rPr>
+                <w:rFonts w:ascii="Arial" w:hAnsi="Arial" w:eastAsia="Arial" w:cs="Arial"/>
+                <w:sz w:val="20"/>
+                <w:szCs w:val="20"/>
+                <w:color w:val="111111"/>
+              </w:rPr>
               <w:t xml:space="preserve">0.141</w:t>
             </w:r>
           </w:p>
@@ -1854,7 +2558,7 @@
                 <w:szCs w:val="20"/>
                 <w:color w:val="111111"/>
               </w:rPr>
-              <w:t xml:space="preserve">0.936</w:t>
+              <w:t xml:space="preserve">0.760</w:t>
             </w:r>
           </w:p>
         </w:tc>
@@ -1981,6 +2685,64 @@
                 <w:szCs w:val="20"/>
                 <w:color w:val="111111"/>
               </w:rPr>
+              <w:t xml:space="preserve">0.048</w:t>
+            </w:r>
+          </w:p>
+        </w:tc>
+        <w:tc>
+          <w:tcPr>
+            <w:tcBorders/>
+            <w:shd w:val="clear" w:color="auto" w:fill="FFFFFF"/>
+            <w:tcMar>
+              <w:top w:w="0" w:type="dxa"/>
+              <w:bottom w:w="0" w:type="dxa"/>
+              <w:left w:w="0" w:type="dxa"/>
+              <w:right w:w="0" w:type="dxa"/>
+            </w:tcMar>
+            <w:vAlign w:val="center"/>
+          </w:tcPr>
+          <w:p>
+            <w:pPr>
+              <w:jc w:val="center"/>
+              <w:spacing w:after="40" w:before="40" w:line="240"/>
+              <w:ind w:firstLine="0" w:left="100" w:right="100"/>
+            </w:pPr>
+            <w:r xmlns:w="http://schemas.openxmlformats.org/wordprocessingml/2006/main" xmlns:wp="http://schemas.openxmlformats.org/drawingml/2006/wordprocessingDrawing" xmlns:r="http://schemas.openxmlformats.org/officeDocument/2006/relationships" xmlns:w14="http://schemas.microsoft.com/office/word/2010/wordml">
+              <w:rPr>
+                <w:rFonts w:ascii="Arial" w:hAnsi="Arial" w:eastAsia="Arial" w:cs="Arial"/>
+                <w:sz w:val="20"/>
+                <w:szCs w:val="20"/>
+                <w:color w:val="111111"/>
+              </w:rPr>
+              <w:t xml:space="preserve">0.286</w:t>
+            </w:r>
+          </w:p>
+        </w:tc>
+        <w:tc>
+          <w:tcPr>
+            <w:tcBorders/>
+            <w:shd w:val="clear" w:color="auto" w:fill="FFFFFF"/>
+            <w:tcMar>
+              <w:top w:w="0" w:type="dxa"/>
+              <w:bottom w:w="0" w:type="dxa"/>
+              <w:left w:w="0" w:type="dxa"/>
+              <w:right w:w="0" w:type="dxa"/>
+            </w:tcMar>
+            <w:vAlign w:val="center"/>
+          </w:tcPr>
+          <w:p>
+            <w:pPr>
+              <w:jc w:val="center"/>
+              <w:spacing w:after="40" w:before="40" w:line="240"/>
+              <w:ind w:firstLine="0" w:left="100" w:right="100"/>
+            </w:pPr>
+            <w:r xmlns:w="http://schemas.openxmlformats.org/wordprocessingml/2006/main" xmlns:wp="http://schemas.openxmlformats.org/drawingml/2006/wordprocessingDrawing" xmlns:r="http://schemas.openxmlformats.org/officeDocument/2006/relationships" xmlns:w14="http://schemas.microsoft.com/office/word/2010/wordml">
+              <w:rPr>
+                <w:rFonts w:ascii="Arial" w:hAnsi="Arial" w:eastAsia="Arial" w:cs="Arial"/>
+                <w:sz w:val="20"/>
+                <w:szCs w:val="20"/>
+                <w:color w:val="111111"/>
+              </w:rPr>
               <w:t xml:space="preserve">0.224</w:t>
             </w:r>
           </w:p>
@@ -2010,36 +2772,36 @@
                 <w:szCs w:val="20"/>
                 <w:color w:val="111111"/>
               </w:rPr>
-              <w:t xml:space="preserve">0.928</w:t>
-            </w:r>
-          </w:p>
-        </w:tc>
-        <w:tc>
-          <w:tcPr>
-            <w:tcBorders/>
-            <w:shd w:val="clear" w:color="auto" w:fill="FFFFFF"/>
-            <w:tcMar>
-              <w:top w:w="0" w:type="dxa"/>
-              <w:bottom w:w="0" w:type="dxa"/>
-              <w:left w:w="0" w:type="dxa"/>
-              <w:right w:w="0" w:type="dxa"/>
-            </w:tcMar>
-            <w:vAlign w:val="center"/>
-          </w:tcPr>
-          <w:p>
-            <w:pPr>
-              <w:jc w:val="center"/>
-              <w:spacing w:after="40" w:before="40" w:line="240"/>
-              <w:ind w:firstLine="0" w:left="100" w:right="100"/>
-            </w:pPr>
-            <w:r xmlns:w="http://schemas.openxmlformats.org/wordprocessingml/2006/main" xmlns:wp="http://schemas.openxmlformats.org/drawingml/2006/wordprocessingDrawing" xmlns:r="http://schemas.openxmlformats.org/officeDocument/2006/relationships" xmlns:w14="http://schemas.microsoft.com/office/word/2010/wordml">
-              <w:rPr>
-                <w:rFonts w:ascii="Arial" w:hAnsi="Arial" w:eastAsia="Arial" w:cs="Arial"/>
-                <w:sz w:val="20"/>
-                <w:szCs w:val="20"/>
-                <w:color w:val="111111"/>
-              </w:rPr>
-              <w:t xml:space="preserve">0.803</w:t>
+              <w:t xml:space="preserve">0.461</w:t>
+            </w:r>
+          </w:p>
+        </w:tc>
+        <w:tc>
+          <w:tcPr>
+            <w:tcBorders/>
+            <w:shd w:val="clear" w:color="auto" w:fill="FFFFFF"/>
+            <w:tcMar>
+              <w:top w:w="0" w:type="dxa"/>
+              <w:bottom w:w="0" w:type="dxa"/>
+              <w:left w:w="0" w:type="dxa"/>
+              <w:right w:w="0" w:type="dxa"/>
+            </w:tcMar>
+            <w:vAlign w:val="center"/>
+          </w:tcPr>
+          <w:p>
+            <w:pPr>
+              <w:jc w:val="center"/>
+              <w:spacing w:after="40" w:before="40" w:line="240"/>
+              <w:ind w:firstLine="0" w:left="100" w:right="100"/>
+            </w:pPr>
+            <w:r xmlns:w="http://schemas.openxmlformats.org/wordprocessingml/2006/main" xmlns:wp="http://schemas.openxmlformats.org/drawingml/2006/wordprocessingDrawing" xmlns:r="http://schemas.openxmlformats.org/officeDocument/2006/relationships" xmlns:w14="http://schemas.microsoft.com/office/word/2010/wordml">
+              <w:rPr>
+                <w:rFonts w:ascii="Arial" w:hAnsi="Arial" w:eastAsia="Arial" w:cs="Arial"/>
+                <w:sz w:val="20"/>
+                <w:szCs w:val="20"/>
+                <w:color w:val="111111"/>
+              </w:rPr>
+              <w:t xml:space="preserve">0.607</w:t>
             </w:r>
           </w:p>
         </w:tc>
@@ -2137,6 +2899,35 @@
                 <w:szCs w:val="20"/>
                 <w:color w:val="111111"/>
               </w:rPr>
+              <w:t xml:space="preserve">0.381</w:t>
+            </w:r>
+          </w:p>
+        </w:tc>
+        <w:tc>
+          <w:tcPr>
+            <w:tcBorders/>
+            <w:shd w:val="clear" w:color="auto" w:fill="E5E5E5"/>
+            <w:tcMar>
+              <w:top w:w="0" w:type="dxa"/>
+              <w:bottom w:w="0" w:type="dxa"/>
+              <w:left w:w="0" w:type="dxa"/>
+              <w:right w:w="0" w:type="dxa"/>
+            </w:tcMar>
+            <w:vAlign w:val="center"/>
+          </w:tcPr>
+          <w:p>
+            <w:pPr>
+              <w:jc w:val="center"/>
+              <w:spacing w:after="40" w:before="40" w:line="240"/>
+              <w:ind w:firstLine="0" w:left="100" w:right="100"/>
+            </w:pPr>
+            <w:r xmlns:w="http://schemas.openxmlformats.org/wordprocessingml/2006/main" xmlns:wp="http://schemas.openxmlformats.org/drawingml/2006/wordprocessingDrawing" xmlns:r="http://schemas.openxmlformats.org/officeDocument/2006/relationships" xmlns:w14="http://schemas.microsoft.com/office/word/2010/wordml">
+              <w:rPr>
+                <w:rFonts w:ascii="Arial" w:hAnsi="Arial" w:eastAsia="Arial" w:cs="Arial"/>
+                <w:sz w:val="20"/>
+                <w:szCs w:val="20"/>
+                <w:color w:val="111111"/>
+              </w:rPr>
               <w:t xml:space="preserve">-</w:t>
             </w:r>
           </w:p>
@@ -2166,7 +2957,36 @@
                 <w:szCs w:val="20"/>
                 <w:color w:val="111111"/>
               </w:rPr>
-              <w:t xml:space="preserve">0.947</w:t>
+              <w:t xml:space="preserve">-</w:t>
+            </w:r>
+          </w:p>
+        </w:tc>
+        <w:tc>
+          <w:tcPr>
+            <w:tcBorders/>
+            <w:shd w:val="clear" w:color="auto" w:fill="E5E5E5"/>
+            <w:tcMar>
+              <w:top w:w="0" w:type="dxa"/>
+              <w:bottom w:w="0" w:type="dxa"/>
+              <w:left w:w="0" w:type="dxa"/>
+              <w:right w:w="0" w:type="dxa"/>
+            </w:tcMar>
+            <w:vAlign w:val="center"/>
+          </w:tcPr>
+          <w:p>
+            <w:pPr>
+              <w:jc w:val="center"/>
+              <w:spacing w:after="40" w:before="40" w:line="240"/>
+              <w:ind w:firstLine="0" w:left="100" w:right="100"/>
+            </w:pPr>
+            <w:r xmlns:w="http://schemas.openxmlformats.org/wordprocessingml/2006/main" xmlns:wp="http://schemas.openxmlformats.org/drawingml/2006/wordprocessingDrawing" xmlns:r="http://schemas.openxmlformats.org/officeDocument/2006/relationships" xmlns:w14="http://schemas.microsoft.com/office/word/2010/wordml">
+              <w:rPr>
+                <w:rFonts w:ascii="Arial" w:hAnsi="Arial" w:eastAsia="Arial" w:cs="Arial"/>
+                <w:sz w:val="20"/>
+                <w:szCs w:val="20"/>
+                <w:color w:val="111111"/>
+              </w:rPr>
+              <w:t xml:space="preserve">0.826</w:t>
             </w:r>
           </w:p>
         </w:tc>
@@ -2295,7 +3115,7 @@
                 <w:szCs w:val="20"/>
                 <w:color w:val="111111"/>
               </w:rPr>
-              <w:t xml:space="preserve">-</w:t>
+              <w:t xml:space="preserve">1.000</w:t>
             </w:r>
           </w:p>
         </w:tc>
@@ -2326,7 +3146,7 @@
                 <w:szCs w:val="20"/>
                 <w:color w:val="111111"/>
               </w:rPr>
-              <w:t xml:space="preserve">0.911</w:t>
+              <w:t xml:space="preserve">0.571</w:t>
             </w:r>
           </w:p>
         </w:tc>
@@ -2357,7 +3177,69 @@
                 <w:szCs w:val="20"/>
                 <w:color w:val="111111"/>
               </w:rPr>
-              <w:t xml:space="preserve">0.784</w:t>
+              <w:t xml:space="preserve">-</w:t>
+            </w:r>
+          </w:p>
+        </w:tc>
+        <w:tc>
+          <w:tcPr>
+            <w:tcBorders>
+              <w:bottom w:val="single" w:sz="8" w:space="0" w:color="000000"/>
+            </w:tcBorders>
+            <w:shd w:val="clear" w:color="auto" w:fill="FFFFFF"/>
+            <w:tcMar>
+              <w:top w:w="0" w:type="dxa"/>
+              <w:bottom w:w="0" w:type="dxa"/>
+              <w:left w:w="0" w:type="dxa"/>
+              <w:right w:w="0" w:type="dxa"/>
+            </w:tcMar>
+            <w:vAlign w:val="center"/>
+          </w:tcPr>
+          <w:p>
+            <w:pPr>
+              <w:jc w:val="center"/>
+              <w:spacing w:after="40" w:before="40" w:line="240"/>
+              <w:ind w:firstLine="0" w:left="100" w:right="100"/>
+            </w:pPr>
+            <w:r xmlns:w="http://schemas.openxmlformats.org/wordprocessingml/2006/main" xmlns:wp="http://schemas.openxmlformats.org/drawingml/2006/wordprocessingDrawing" xmlns:r="http://schemas.openxmlformats.org/officeDocument/2006/relationships" xmlns:w14="http://schemas.microsoft.com/office/word/2010/wordml">
+              <w:rPr>
+                <w:rFonts w:ascii="Arial" w:hAnsi="Arial" w:eastAsia="Arial" w:cs="Arial"/>
+                <w:sz w:val="20"/>
+                <w:szCs w:val="20"/>
+                <w:color w:val="111111"/>
+              </w:rPr>
+              <w:t xml:space="preserve">0.759</w:t>
+            </w:r>
+          </w:p>
+        </w:tc>
+        <w:tc>
+          <w:tcPr>
+            <w:tcBorders>
+              <w:bottom w:val="single" w:sz="8" w:space="0" w:color="000000"/>
+            </w:tcBorders>
+            <w:shd w:val="clear" w:color="auto" w:fill="FFFFFF"/>
+            <w:tcMar>
+              <w:top w:w="0" w:type="dxa"/>
+              <w:bottom w:w="0" w:type="dxa"/>
+              <w:left w:w="0" w:type="dxa"/>
+              <w:right w:w="0" w:type="dxa"/>
+            </w:tcMar>
+            <w:vAlign w:val="center"/>
+          </w:tcPr>
+          <w:p>
+            <w:pPr>
+              <w:jc w:val="center"/>
+              <w:spacing w:after="40" w:before="40" w:line="240"/>
+              <w:ind w:firstLine="0" w:left="100" w:right="100"/>
+            </w:pPr>
+            <w:r xmlns:w="http://schemas.openxmlformats.org/wordprocessingml/2006/main" xmlns:wp="http://schemas.openxmlformats.org/drawingml/2006/wordprocessingDrawing" xmlns:r="http://schemas.openxmlformats.org/officeDocument/2006/relationships" xmlns:w14="http://schemas.microsoft.com/office/word/2010/wordml">
+              <w:rPr>
+                <w:rFonts w:ascii="Arial" w:hAnsi="Arial" w:eastAsia="Arial" w:cs="Arial"/>
+                <w:sz w:val="20"/>
+                <w:szCs w:val="20"/>
+                <w:color w:val="111111"/>
+              </w:rPr>
+              <w:t xml:space="preserve">0.137</w:t>
             </w:r>
           </w:p>
         </w:tc>

</xml_diff>